<commit_message>
Proyecto Intermodular Auri - Casa Rural Jorcanvi Terminado (modificados y terminados ambos pdf y doc word
</commit_message>
<xml_diff>
--- a/Proyecto Intermodular Auri - Casa Rural Jorcanvi.docx
+++ b/Proyecto Intermodular Auri - Casa Rural Jorcanvi.docx
@@ -9,9 +9,7 @@
         <w:tblW w:w="10502" w:type="dxa"/>
         <w:tblInd w:w="0" w:type="dxa"/>
         <w:tblCellMar>
-          <w:top w:w="0" w:type="dxa"/>
           <w:left w:w="115" w:type="dxa"/>
-          <w:bottom w:w="0" w:type="dxa"/>
           <w:right w:w="115" w:type="dxa"/>
         </w:tblCellMar>
         <w:tblLook w:val="04A0" w:firstRow="1" w:lastRow="0" w:firstColumn="1" w:lastColumn="0" w:noHBand="0" w:noVBand="1"/>
@@ -57,83 +55,286 @@
               <w:ind w:right="2290"/>
               <w:jc w:val="center"/>
               <w:rPr>
-                <w:rFonts w:asciiTheme="majorHAnsi" w:hAnsiTheme="majorHAnsi" w:cstheme="majorHAnsi"/>
+                <w:rFonts w:asciiTheme="majorHAnsi" w:eastAsia="Arial" w:hAnsiTheme="majorHAnsi" w:cstheme="majorHAnsi"/>
+                <w:b/>
+                <w:color w:val="385623" w:themeColor="accent6" w:themeShade="80"/>
+                <w:sz w:val="48"/>
+                <w:szCs w:val="48"/>
+              </w:rPr>
+            </w:pPr>
+            <w:r>
+              <w:rPr>
+                <w:rFonts w:asciiTheme="majorHAnsi" w:eastAsia="Arial" w:hAnsiTheme="majorHAnsi" w:cstheme="majorHAnsi"/>
+                <w:b/>
+                <w:color w:val="auto"/>
+                <w:sz w:val="48"/>
+                <w:szCs w:val="48"/>
+              </w:rPr>
+              <w:t xml:space="preserve">     </w:t>
+            </w:r>
+            <w:proofErr w:type="spellStart"/>
+            <w:r>
+              <w:rPr>
+                <w:rFonts w:asciiTheme="majorHAnsi" w:eastAsia="Arial" w:hAnsiTheme="majorHAnsi" w:cstheme="majorHAnsi"/>
+                <w:b/>
+                <w:color w:val="385623" w:themeColor="accent6" w:themeShade="80"/>
+                <w:sz w:val="48"/>
+                <w:szCs w:val="48"/>
+              </w:rPr>
+              <w:t>Jorcanvi</w:t>
+            </w:r>
+            <w:proofErr w:type="spellEnd"/>
+            <w:r>
+              <w:rPr>
+                <w:rFonts w:asciiTheme="majorHAnsi" w:eastAsia="Arial" w:hAnsiTheme="majorHAnsi" w:cstheme="majorHAnsi"/>
+                <w:b/>
+                <w:color w:val="385623" w:themeColor="accent6" w:themeShade="80"/>
+                <w:sz w:val="48"/>
+                <w:szCs w:val="48"/>
+              </w:rPr>
+              <w:t xml:space="preserve"> Casa Rural</w:t>
+            </w:r>
+          </w:p>
+          <w:p>
+            <w:pPr>
+              <w:spacing w:line="345" w:lineRule="auto"/>
+              <w:ind w:right="2290"/>
+              <w:jc w:val="center"/>
+              <w:rPr>
+                <w:rStyle w:val="Hipervnculo"/>
+                <w:rFonts w:asciiTheme="majorHAnsi" w:eastAsia="Arial" w:hAnsiTheme="majorHAnsi" w:cstheme="majorHAnsi"/>
+                <w:b/>
+              </w:rPr>
+            </w:pPr>
+            <w:r>
+              <w:rPr>
+                <w:rFonts w:asciiTheme="majorHAnsi" w:eastAsia="Arial" w:hAnsiTheme="majorHAnsi" w:cstheme="majorHAnsi"/>
+                <w:b/>
                 <w:color w:val="538135" w:themeColor="accent6" w:themeShade="BF"/>
-              </w:rPr>
-            </w:pPr>
-            <w:r>
-              <w:rPr>
-                <w:rFonts w:asciiTheme="majorHAnsi" w:eastAsia="Arial" w:hAnsiTheme="majorHAnsi" w:cstheme="majorHAnsi"/>
-                <w:b/>
-                <w:color w:val="auto"/>
-                <w:sz w:val="68"/>
-              </w:rPr>
-              <w:t xml:space="preserve">           </w:t>
-            </w:r>
-            <w:proofErr w:type="spellStart"/>
-            <w:r>
+                <w:sz w:val="24"/>
+              </w:rPr>
+              <w:t xml:space="preserve">    </w:t>
+            </w:r>
+            <w:r>
+              <w:rPr>
+                <w:rFonts w:asciiTheme="majorHAnsi" w:eastAsia="Arial" w:hAnsiTheme="majorHAnsi" w:cstheme="majorHAnsi"/>
+                <w:b/>
+                <w:color w:val="538135" w:themeColor="accent6" w:themeShade="BF"/>
+                <w:sz w:val="24"/>
+              </w:rPr>
+              <w:t>Web</w:t>
+            </w:r>
+            <w:r>
+              <w:rPr>
+                <w:rFonts w:asciiTheme="majorHAnsi" w:eastAsia="Arial" w:hAnsiTheme="majorHAnsi" w:cstheme="majorHAnsi"/>
+                <w:b/>
+                <w:color w:val="538135" w:themeColor="accent6" w:themeShade="BF"/>
+                <w:sz w:val="24"/>
+              </w:rPr>
+              <w:t xml:space="preserve"> del </w:t>
+            </w:r>
+            <w:r>
+              <w:rPr>
+                <w:rFonts w:asciiTheme="majorHAnsi" w:eastAsia="Arial" w:hAnsiTheme="majorHAnsi" w:cstheme="majorHAnsi"/>
+                <w:b/>
+                <w:color w:val="538135" w:themeColor="accent6" w:themeShade="BF"/>
+                <w:sz w:val="24"/>
+              </w:rPr>
+              <w:t>H</w:t>
+            </w:r>
+            <w:r>
+              <w:rPr>
+                <w:rFonts w:asciiTheme="majorHAnsi" w:eastAsia="Arial" w:hAnsiTheme="majorHAnsi" w:cstheme="majorHAnsi"/>
+                <w:b/>
+                <w:color w:val="538135" w:themeColor="accent6" w:themeShade="BF"/>
+                <w:sz w:val="24"/>
+              </w:rPr>
+              <w:t xml:space="preserve">otel </w:t>
+            </w:r>
+            <w:r>
+              <w:rPr>
+                <w:rFonts w:asciiTheme="majorHAnsi" w:eastAsia="Arial" w:hAnsiTheme="majorHAnsi" w:cstheme="majorHAnsi"/>
+                <w:b/>
+                <w:color w:val="538135" w:themeColor="accent6" w:themeShade="BF"/>
+                <w:sz w:val="24"/>
+              </w:rPr>
+              <w:t>R</w:t>
+            </w:r>
+            <w:r>
+              <w:rPr>
+                <w:rFonts w:asciiTheme="majorHAnsi" w:eastAsia="Arial" w:hAnsiTheme="majorHAnsi" w:cstheme="majorHAnsi"/>
+                <w:b/>
+                <w:color w:val="538135" w:themeColor="accent6" w:themeShade="BF"/>
+                <w:sz w:val="24"/>
+              </w:rPr>
+              <w:t xml:space="preserve">ural </w:t>
+            </w:r>
+            <w:hyperlink r:id="rId7" w:history="1">
+              <w:proofErr w:type="spellStart"/>
+              <w:r>
+                <w:rPr>
+                  <w:rStyle w:val="Hipervnculo"/>
+                  <w:rFonts w:asciiTheme="majorHAnsi" w:eastAsia="Arial" w:hAnsiTheme="majorHAnsi" w:cstheme="majorHAnsi"/>
+                  <w:b/>
+                </w:rPr>
+                <w:t>Jorcanvi</w:t>
+              </w:r>
+              <w:proofErr w:type="spellEnd"/>
+            </w:hyperlink>
+          </w:p>
+          <w:p>
+            <w:pPr>
+              <w:spacing w:line="345" w:lineRule="auto"/>
+              <w:ind w:right="2290"/>
+              <w:jc w:val="center"/>
               <w:rPr>
                 <w:rFonts w:asciiTheme="majorHAnsi" w:eastAsia="Arial" w:hAnsiTheme="majorHAnsi" w:cstheme="majorHAnsi"/>
                 <w:b/>
                 <w:color w:val="385623" w:themeColor="accent6" w:themeShade="80"/>
-                <w:sz w:val="68"/>
-              </w:rPr>
-              <w:t>Jorcanvi</w:t>
-            </w:r>
-            <w:proofErr w:type="spellEnd"/>
-            <w:r>
-              <w:rPr>
-                <w:rFonts w:asciiTheme="majorHAnsi" w:eastAsia="Arial" w:hAnsiTheme="majorHAnsi" w:cstheme="majorHAnsi"/>
-                <w:b/>
-                <w:color w:val="385623" w:themeColor="accent6" w:themeShade="80"/>
-                <w:sz w:val="68"/>
-              </w:rPr>
-              <w:t xml:space="preserve"> Casa Rural</w:t>
-            </w:r>
-          </w:p>
-          <w:p>
-            <w:pPr>
-              <w:rPr>
-                <w:rFonts w:asciiTheme="majorHAnsi" w:eastAsia="Arial" w:hAnsiTheme="majorHAnsi" w:cstheme="majorHAnsi"/>
-                <w:b/>
-                <w:color w:val="2F5496" w:themeColor="accent1" w:themeShade="BF"/>
-                <w:sz w:val="32"/>
-              </w:rPr>
-            </w:pPr>
-            <w:r>
-              <w:rPr>
-                <w:rFonts w:asciiTheme="majorHAnsi" w:eastAsia="Arial" w:hAnsiTheme="majorHAnsi" w:cstheme="majorHAnsi"/>
-                <w:b/>
-                <w:color w:val="2F5496" w:themeColor="accent1" w:themeShade="BF"/>
-                <w:sz w:val="32"/>
-              </w:rPr>
-              <w:t xml:space="preserve">             </w:t>
-            </w:r>
-            <w:r>
-              <w:rPr>
-                <w:rFonts w:asciiTheme="majorHAnsi" w:eastAsia="Arial" w:hAnsiTheme="majorHAnsi" w:cstheme="majorHAnsi"/>
-                <w:b/>
-                <w:color w:val="2F5496" w:themeColor="accent1" w:themeShade="BF"/>
-                <w:sz w:val="32"/>
-              </w:rPr>
-              <w:t xml:space="preserve">                   </w:t>
-            </w:r>
-            <w:r>
+                <w:sz w:val="16"/>
+                <w:szCs w:val="16"/>
+              </w:rPr>
+            </w:pPr>
+          </w:p>
+          <w:p>
+            <w:pPr>
+              <w:spacing w:line="345" w:lineRule="auto"/>
+              <w:ind w:right="1591"/>
               <w:rPr>
                 <w:rFonts w:asciiTheme="majorHAnsi" w:eastAsia="Arial" w:hAnsiTheme="majorHAnsi" w:cstheme="majorHAnsi"/>
                 <w:b/>
                 <w:color w:val="538135" w:themeColor="accent6" w:themeShade="BF"/>
                 <w:sz w:val="32"/>
               </w:rPr>
+            </w:pPr>
+            <w:r>
+              <w:rPr>
+                <w:rFonts w:asciiTheme="majorHAnsi" w:eastAsia="Arial" w:hAnsiTheme="majorHAnsi" w:cstheme="majorHAnsi"/>
+                <w:b/>
+                <w:bCs/>
+                <w:color w:val="538135" w:themeColor="accent6" w:themeShade="BF"/>
+                <w:sz w:val="20"/>
+              </w:rPr>
+              <w:t xml:space="preserve">    </w:t>
+            </w:r>
+            <w:r>
+              <w:rPr>
+                <w:rFonts w:asciiTheme="majorHAnsi" w:eastAsia="Arial" w:hAnsiTheme="majorHAnsi" w:cstheme="majorHAnsi"/>
+                <w:b/>
+                <w:bCs/>
+                <w:color w:val="538135" w:themeColor="accent6" w:themeShade="BF"/>
+                <w:sz w:val="20"/>
+              </w:rPr>
+              <w:t xml:space="preserve">       </w:t>
+            </w:r>
+            <w:r>
+              <w:rPr>
+                <w:rFonts w:asciiTheme="majorHAnsi" w:eastAsia="Arial" w:hAnsiTheme="majorHAnsi" w:cstheme="majorHAnsi"/>
+                <w:b/>
+                <w:bCs/>
+                <w:color w:val="538135" w:themeColor="accent6" w:themeShade="BF"/>
+                <w:sz w:val="20"/>
+              </w:rPr>
+              <w:t xml:space="preserve"> </w:t>
+            </w:r>
+            <w:r>
+              <w:rPr>
+                <w:rFonts w:asciiTheme="majorHAnsi" w:eastAsia="Arial" w:hAnsiTheme="majorHAnsi" w:cstheme="majorHAnsi"/>
+                <w:b/>
+                <w:bCs/>
+                <w:color w:val="538135" w:themeColor="accent6" w:themeShade="BF"/>
+                <w:sz w:val="20"/>
+              </w:rPr>
+              <w:t xml:space="preserve"> </w:t>
+            </w:r>
+            <w:r>
+              <w:rPr>
+                <w:rFonts w:asciiTheme="majorHAnsi" w:eastAsia="Arial" w:hAnsiTheme="majorHAnsi" w:cstheme="majorHAnsi"/>
+                <w:b/>
+                <w:bCs/>
+                <w:color w:val="538135" w:themeColor="accent6" w:themeShade="BF"/>
+                <w:sz w:val="20"/>
+              </w:rPr>
+              <w:t xml:space="preserve">      </w:t>
+            </w:r>
+            <w:hyperlink r:id="rId8" w:history="1">
+              <w:r>
+                <w:rPr>
+                  <w:rStyle w:val="Hipervnculo"/>
+                  <w:rFonts w:asciiTheme="majorHAnsi" w:eastAsia="Arial" w:hAnsiTheme="majorHAnsi" w:cstheme="majorHAnsi"/>
+                  <w:sz w:val="20"/>
+                </w:rPr>
+                <w:t>https://daw1bsergiomg26.github.io/Proyecto-Intermodular-Auri_Grupo_Sergio_Mateo_Juanca/</w:t>
+              </w:r>
+            </w:hyperlink>
+            <w:r>
+              <w:rPr>
+                <w:rFonts w:asciiTheme="majorHAnsi" w:eastAsia="Arial" w:hAnsiTheme="majorHAnsi" w:cstheme="majorHAnsi"/>
+                <w:b/>
+                <w:color w:val="538135" w:themeColor="accent6" w:themeShade="BF"/>
+                <w:sz w:val="32"/>
+              </w:rPr>
+              <w:t xml:space="preserve">   </w:t>
+            </w:r>
+          </w:p>
+          <w:p>
+            <w:pPr>
+              <w:spacing w:line="345" w:lineRule="auto"/>
+              <w:ind w:right="1591"/>
+              <w:rPr>
+                <w:rFonts w:asciiTheme="majorHAnsi" w:eastAsia="Arial" w:hAnsiTheme="majorHAnsi" w:cstheme="majorHAnsi"/>
+                <w:b/>
+                <w:bCs/>
+                <w:color w:val="538135" w:themeColor="accent6" w:themeShade="BF"/>
+                <w:sz w:val="20"/>
+              </w:rPr>
+            </w:pPr>
+            <w:r>
+              <w:rPr>
+                <w:rFonts w:asciiTheme="majorHAnsi" w:eastAsia="Arial" w:hAnsiTheme="majorHAnsi" w:cstheme="majorHAnsi"/>
+                <w:b/>
+                <w:color w:val="538135" w:themeColor="accent6" w:themeShade="BF"/>
+                <w:sz w:val="32"/>
+              </w:rPr>
+              <w:t xml:space="preserve">                  </w:t>
+            </w:r>
+          </w:p>
+          <w:p>
+            <w:pPr>
+              <w:rPr>
+                <w:rFonts w:asciiTheme="majorHAnsi" w:eastAsia="Arial" w:hAnsiTheme="majorHAnsi" w:cstheme="majorHAnsi"/>
+                <w:b/>
+                <w:color w:val="538135" w:themeColor="accent6" w:themeShade="BF"/>
+                <w:sz w:val="32"/>
+              </w:rPr>
+            </w:pPr>
+            <w:r>
+              <w:rPr>
+                <w:rFonts w:asciiTheme="majorHAnsi" w:eastAsia="Arial" w:hAnsiTheme="majorHAnsi" w:cstheme="majorHAnsi"/>
+                <w:b/>
+                <w:color w:val="538135" w:themeColor="accent6" w:themeShade="BF"/>
+                <w:sz w:val="32"/>
+              </w:rPr>
+              <w:t xml:space="preserve">                        </w:t>
+            </w:r>
+            <w:r>
+              <w:rPr>
+                <w:rFonts w:asciiTheme="majorHAnsi" w:eastAsia="Arial" w:hAnsiTheme="majorHAnsi" w:cstheme="majorHAnsi"/>
+                <w:b/>
+                <w:color w:val="538135" w:themeColor="accent6" w:themeShade="BF"/>
+                <w:sz w:val="32"/>
+              </w:rPr>
               <w:t>PLAN COMPLETO DE DESARROLLO WEB</w:t>
             </w:r>
           </w:p>
           <w:p>
             <w:pPr>
               <w:rPr>
-                <w:rFonts w:asciiTheme="majorHAnsi" w:hAnsiTheme="majorHAnsi" w:cstheme="majorHAnsi"/>
-                <w:color w:val="auto"/>
-                <w:sz w:val="32"/>
+                <w:rFonts w:asciiTheme="majorHAnsi" w:eastAsia="Arial" w:hAnsiTheme="majorHAnsi" w:cstheme="majorHAnsi"/>
+                <w:b/>
+                <w:color w:val="2F5496" w:themeColor="accent1" w:themeShade="BF"/>
+                <w:sz w:val="16"/>
+                <w:szCs w:val="16"/>
               </w:rPr>
             </w:pPr>
           </w:p>
@@ -142,12 +343,6 @@
               <w:tblStyle w:val="TableGrid"/>
               <w:tblW w:w="9590" w:type="dxa"/>
               <w:tblInd w:w="0" w:type="dxa"/>
-              <w:tblCellMar>
-                <w:top w:w="0" w:type="dxa"/>
-                <w:left w:w="0" w:type="dxa"/>
-                <w:bottom w:w="0" w:type="dxa"/>
-                <w:right w:w="0" w:type="dxa"/>
-              </w:tblCellMar>
               <w:tblLook w:val="04A0" w:firstRow="1" w:lastRow="0" w:firstColumn="1" w:lastColumn="0" w:noHBand="0" w:noVBand="1"/>
             </w:tblPr>
             <w:tblGrid>
@@ -167,17 +362,7 @@
                 <w:p>
                   <w:pPr>
                     <w:framePr w:hSpace="141" w:wrap="around" w:vAnchor="text" w:hAnchor="margin" w:x="-284" w:y="-3455"/>
-                    <w:rPr>
-                      <w:rFonts w:asciiTheme="majorHAnsi" w:eastAsia="Arial" w:hAnsiTheme="majorHAnsi" w:cstheme="majorHAnsi"/>
-                      <w:b/>
-                      <w:color w:val="538135" w:themeColor="accent6" w:themeShade="BF"/>
-                      <w:sz w:val="24"/>
-                    </w:rPr>
-                  </w:pPr>
-                </w:p>
-                <w:p>
-                  <w:pPr>
-                    <w:framePr w:hSpace="141" w:wrap="around" w:vAnchor="text" w:hAnchor="margin" w:x="-284" w:y="-3455"/>
+                    <w:jc w:val="center"/>
                     <w:rPr>
                       <w:rFonts w:asciiTheme="majorHAnsi" w:hAnsiTheme="majorHAnsi" w:cstheme="majorHAnsi"/>
                       <w:color w:val="538135" w:themeColor="accent6" w:themeShade="BF"/>
@@ -240,47 +425,34 @@
                 </w:tcPr>
                 <w:p>
                   <w:pPr>
-                    <w:framePr w:wrap="auto" w:hAnchor="text" w:x="-284"/>
+                    <w:framePr w:hSpace="141" w:wrap="around" w:vAnchor="text" w:hAnchor="margin" w:x="-284" w:y="-3455"/>
+                    <w:jc w:val="center"/>
                     <w:rPr>
-                      <w:rFonts w:asciiTheme="majorHAnsi" w:hAnsiTheme="majorHAnsi" w:cstheme="majorHAnsi"/>
-                      <w:b/>
-                      <w:bCs/>
-                      <w:i/>
-                      <w:iCs/>
+                      <w:rStyle w:val="Hipervnculo"/>
+                      <w:rFonts w:eastAsia="Arial"/>
+                      <w:u w:val="none"/>
                     </w:rPr>
                   </w:pPr>
                   <w:r>
                     <w:rPr>
-                      <w:rFonts w:asciiTheme="majorHAnsi" w:eastAsia="Arial" w:hAnsiTheme="majorHAnsi" w:cstheme="majorHAnsi"/>
-                      <w:b/>
-                      <w:bCs/>
-                      <w:i/>
-                      <w:iCs/>
-                      <w:sz w:val="20"/>
+                      <w:rStyle w:val="Hipervnculo"/>
+                      <w:u w:val="none"/>
                     </w:rPr>
                     <w:t xml:space="preserve">Project Manager | &amp; </w:t>
                   </w:r>
                   <w:proofErr w:type="spellStart"/>
                   <w:r>
                     <w:rPr>
-                      <w:rFonts w:asciiTheme="majorHAnsi" w:eastAsia="Arial" w:hAnsiTheme="majorHAnsi" w:cstheme="majorHAnsi"/>
-                      <w:b/>
-                      <w:bCs/>
-                      <w:i/>
-                      <w:iCs/>
-                      <w:sz w:val="20"/>
+                      <w:rStyle w:val="Hipervnculo"/>
+                      <w:u w:val="none"/>
                     </w:rPr>
                     <w:t>Backend</w:t>
                   </w:r>
                   <w:proofErr w:type="spellEnd"/>
                   <w:r>
                     <w:rPr>
-                      <w:rFonts w:asciiTheme="majorHAnsi" w:eastAsia="Arial" w:hAnsiTheme="majorHAnsi" w:cstheme="majorHAnsi"/>
-                      <w:b/>
-                      <w:bCs/>
-                      <w:i/>
-                      <w:iCs/>
-                      <w:sz w:val="20"/>
+                      <w:rStyle w:val="Hipervnculo"/>
+                      <w:u w:val="none"/>
                     </w:rPr>
                     <w:t xml:space="preserve"> - DEV</w:t>
                   </w:r>
@@ -300,17 +472,7 @@
                 <w:p>
                   <w:pPr>
                     <w:framePr w:hSpace="141" w:wrap="around" w:vAnchor="text" w:hAnchor="margin" w:x="-284" w:y="-3455"/>
-                    <w:rPr>
-                      <w:rFonts w:asciiTheme="majorHAnsi" w:eastAsia="Arial" w:hAnsiTheme="majorHAnsi" w:cstheme="majorHAnsi"/>
-                      <w:b/>
-                      <w:color w:val="538135" w:themeColor="accent6" w:themeShade="BF"/>
-                      <w:sz w:val="24"/>
-                    </w:rPr>
-                  </w:pPr>
-                </w:p>
-                <w:p>
-                  <w:pPr>
-                    <w:framePr w:hSpace="141" w:wrap="around" w:vAnchor="text" w:hAnchor="margin" w:x="-284" w:y="-3455"/>
+                    <w:jc w:val="center"/>
                     <w:rPr>
                       <w:rFonts w:asciiTheme="majorHAnsi" w:hAnsiTheme="majorHAnsi" w:cstheme="majorHAnsi"/>
                       <w:color w:val="538135" w:themeColor="accent6" w:themeShade="BF"/>
@@ -365,53 +527,33 @@
                 <w:p>
                   <w:pPr>
                     <w:framePr w:hSpace="141" w:wrap="around" w:vAnchor="text" w:hAnchor="margin" w:x="-284" w:y="-3455"/>
-                    <w:ind w:left="-3522"/>
+                    <w:jc w:val="center"/>
                     <w:rPr>
-                      <w:rFonts w:asciiTheme="majorHAnsi" w:eastAsia="Arial" w:hAnsiTheme="majorHAnsi" w:cstheme="majorHAnsi"/>
-                      <w:sz w:val="20"/>
-                    </w:rPr>
-                  </w:pPr>
-                </w:p>
-                <w:p>
-                  <w:pPr>
-                    <w:framePr w:wrap="auto" w:hAnchor="text" w:x="-284"/>
-                    <w:rPr>
-                      <w:rFonts w:asciiTheme="majorHAnsi" w:eastAsia="Arial" w:hAnsiTheme="majorHAnsi" w:cstheme="majorHAnsi"/>
-                      <w:b/>
-                      <w:bCs/>
-                      <w:i/>
-                      <w:iCs/>
-                      <w:sz w:val="20"/>
+                      <w:rStyle w:val="Hipervnculo"/>
+                      <w:u w:val="none"/>
                     </w:rPr>
                   </w:pPr>
                   <w:proofErr w:type="spellStart"/>
                   <w:r>
                     <w:rPr>
-                      <w:rFonts w:asciiTheme="majorHAnsi" w:eastAsia="Arial" w:hAnsiTheme="majorHAnsi" w:cstheme="majorHAnsi"/>
-                      <w:b/>
-                      <w:bCs/>
-                      <w:i/>
-                      <w:iCs/>
-                      <w:sz w:val="20"/>
+                      <w:rStyle w:val="Hipervnculo"/>
+                      <w:u w:val="none"/>
                     </w:rPr>
                     <w:t>Frontend</w:t>
                   </w:r>
                   <w:proofErr w:type="spellEnd"/>
                   <w:r>
                     <w:rPr>
-                      <w:rFonts w:asciiTheme="majorHAnsi" w:eastAsia="Arial" w:hAnsiTheme="majorHAnsi" w:cstheme="majorHAnsi"/>
-                      <w:b/>
-                      <w:bCs/>
-                      <w:i/>
-                      <w:iCs/>
-                      <w:sz w:val="20"/>
+                      <w:rStyle w:val="Hipervnculo"/>
+                      <w:u w:val="none"/>
                     </w:rPr>
                     <w:t xml:space="preserve"> Dev | &amp; Diseñador</w:t>
                   </w:r>
                 </w:p>
                 <w:p>
                   <w:pPr>
-                    <w:framePr w:wrap="auto" w:hAnchor="text" w:x="-284"/>
+                    <w:framePr w:hSpace="141" w:wrap="around" w:vAnchor="text" w:hAnchor="margin" w:x="-284" w:y="-3455"/>
+                    <w:jc w:val="center"/>
                     <w:rPr>
                       <w:rFonts w:asciiTheme="majorHAnsi" w:eastAsia="Arial" w:hAnsiTheme="majorHAnsi" w:cstheme="majorHAnsi"/>
                       <w:sz w:val="20"/>
@@ -433,17 +575,7 @@
                 <w:p>
                   <w:pPr>
                     <w:framePr w:hSpace="141" w:wrap="around" w:vAnchor="text" w:hAnchor="margin" w:x="-284" w:y="-3455"/>
-                    <w:rPr>
-                      <w:rFonts w:asciiTheme="majorHAnsi" w:eastAsia="Arial" w:hAnsiTheme="majorHAnsi" w:cstheme="majorHAnsi"/>
-                      <w:b/>
-                      <w:color w:val="538135" w:themeColor="accent6" w:themeShade="BF"/>
-                      <w:sz w:val="24"/>
-                    </w:rPr>
-                  </w:pPr>
-                </w:p>
-                <w:p>
-                  <w:pPr>
-                    <w:framePr w:hSpace="141" w:wrap="around" w:vAnchor="text" w:hAnchor="margin" w:x="-284" w:y="-3455"/>
+                    <w:jc w:val="center"/>
                     <w:rPr>
                       <w:rFonts w:asciiTheme="majorHAnsi" w:hAnsiTheme="majorHAnsi" w:cstheme="majorHAnsi"/>
                       <w:color w:val="538135" w:themeColor="accent6" w:themeShade="BF"/>
@@ -507,33 +639,17 @@
                 </w:tcPr>
                 <w:p>
                   <w:pPr>
-                    <w:framePr w:wrap="auto" w:hAnchor="text" w:x="-284"/>
+                    <w:framePr w:hSpace="141" w:wrap="around" w:vAnchor="text" w:hAnchor="margin" w:x="-284" w:y="-3455"/>
+                    <w:jc w:val="center"/>
                     <w:rPr>
-                      <w:rFonts w:asciiTheme="majorHAnsi" w:eastAsia="Arial" w:hAnsiTheme="majorHAnsi" w:cstheme="majorHAnsi"/>
-                      <w:sz w:val="20"/>
-                    </w:rPr>
-                  </w:pPr>
-                </w:p>
-                <w:p>
-                  <w:pPr>
-                    <w:framePr w:wrap="auto" w:hAnchor="text" w:x="-284"/>
-                    <w:rPr>
-                      <w:rFonts w:asciiTheme="majorHAnsi" w:eastAsia="Arial" w:hAnsiTheme="majorHAnsi" w:cstheme="majorHAnsi"/>
-                      <w:b/>
-                      <w:bCs/>
-                      <w:i/>
-                      <w:iCs/>
-                      <w:sz w:val="20"/>
+                      <w:rStyle w:val="Hipervnculo"/>
+                      <w:u w:val="none"/>
                     </w:rPr>
                   </w:pPr>
                   <w:r>
                     <w:rPr>
-                      <w:rFonts w:asciiTheme="majorHAnsi" w:eastAsia="Arial" w:hAnsiTheme="majorHAnsi" w:cstheme="majorHAnsi"/>
-                      <w:b/>
-                      <w:bCs/>
-                      <w:i/>
-                      <w:iCs/>
-                      <w:sz w:val="20"/>
+                      <w:rStyle w:val="Hipervnculo"/>
+                      <w:u w:val="none"/>
                     </w:rPr>
                     <w:t>DevOps | &amp; Contenido</w:t>
                   </w:r>
@@ -542,6 +658,7 @@
                   <w:pPr>
                     <w:framePr w:hSpace="141" w:wrap="around" w:vAnchor="text" w:hAnchor="margin" w:x="-284" w:y="-3455"/>
                     <w:ind w:left="80"/>
+                    <w:jc w:val="center"/>
                     <w:rPr>
                       <w:rFonts w:asciiTheme="majorHAnsi" w:eastAsia="Arial" w:hAnsiTheme="majorHAnsi" w:cstheme="majorHAnsi"/>
                       <w:sz w:val="20"/>
@@ -566,7 +683,11 @@
       <w:pPr>
         <w:spacing w:after="258"/>
         <w:rPr>
-          <w:rFonts w:asciiTheme="majorHAnsi" w:hAnsiTheme="majorHAnsi" w:cstheme="majorHAnsi"/>
+          <w:rFonts w:asciiTheme="majorHAnsi" w:eastAsia="Arial" w:hAnsiTheme="majorHAnsi" w:cstheme="majorHAnsi"/>
+          <w:b/>
+          <w:color w:val="333333"/>
+          <w:sz w:val="16"/>
+          <w:szCs w:val="16"/>
         </w:rPr>
       </w:pPr>
     </w:p>
@@ -923,20 +1044,21 @@
         <w:rPr>
           <w:rFonts w:asciiTheme="majorHAnsi" w:eastAsia="Arial" w:hAnsiTheme="majorHAnsi" w:cstheme="majorHAnsi"/>
           <w:b/>
+          <w:noProof/>
           <w:color w:val="2F5496" w:themeColor="accent1" w:themeShade="BF"/>
           <w:sz w:val="32"/>
         </w:rPr>
         <w:drawing>
-          <wp:anchor distT="0" distB="0" distL="114300" distR="114300" simplePos="0" relativeHeight="251658240" behindDoc="0" locked="0" layoutInCell="1" allowOverlap="1" wp14:anchorId="3C2DA067" wp14:editId="3BCD4979">
+          <wp:anchor distT="0" distB="0" distL="114300" distR="114300" simplePos="0" relativeHeight="251658240" behindDoc="0" locked="0" layoutInCell="1" allowOverlap="1" wp14:anchorId="3C2DA067" wp14:editId="44C77D4C">
             <wp:simplePos x="0" y="0"/>
             <wp:positionH relativeFrom="margin">
-              <wp:align>right</wp:align>
+              <wp:posOffset>-185420</wp:posOffset>
             </wp:positionH>
             <wp:positionV relativeFrom="paragraph">
-              <wp:posOffset>44249</wp:posOffset>
+              <wp:posOffset>39136</wp:posOffset>
             </wp:positionV>
-            <wp:extent cx="5959642" cy="3328670"/>
-            <wp:effectExtent l="0" t="0" r="3175" b="5080"/>
+            <wp:extent cx="5957570" cy="3280610"/>
+            <wp:effectExtent l="0" t="0" r="5080" b="0"/>
             <wp:wrapNone/>
             <wp:docPr id="1" name="Imagen 1"/>
             <wp:cNvGraphicFramePr>
@@ -950,7 +1072,7 @@
                     <pic:cNvPicPr/>
                   </pic:nvPicPr>
                   <pic:blipFill>
-                    <a:blip r:embed="rId7">
+                    <a:blip r:embed="rId9">
                       <a:extLst>
                         <a:ext uri="{28A0092B-C50C-407E-A947-70E740481C1C}">
                           <a14:useLocalDpi xmlns:a14="http://schemas.microsoft.com/office/drawing/2010/main" val="0"/>
@@ -964,7 +1086,7 @@
                   <pic:spPr>
                     <a:xfrm>
                       <a:off x="0" y="0"/>
-                      <a:ext cx="5959642" cy="3328670"/>
+                      <a:ext cx="5957570" cy="3280610"/>
                     </a:xfrm>
                     <a:prstGeom prst="rect">
                       <a:avLst/>
@@ -1071,8 +1193,6 @@
       <w:pPr>
         <w:shd w:val="clear" w:color="auto" w:fill="FFFFFF" w:themeFill="background1"/>
         <w:spacing w:after="0"/>
-        <w:ind w:left="10" w:hanging="10"/>
-        <w:jc w:val="center"/>
         <w:rPr>
           <w:rFonts w:asciiTheme="majorHAnsi" w:eastAsia="Arial" w:hAnsiTheme="majorHAnsi" w:cstheme="majorHAnsi"/>
           <w:b/>
@@ -1080,52 +1200,6 @@
           <w:sz w:val="32"/>
         </w:rPr>
       </w:pPr>
-    </w:p>
-    <w:p>
-      <w:pPr>
-        <w:shd w:val="clear" w:color="auto" w:fill="FFFFFF" w:themeFill="background1"/>
-        <w:spacing w:after="0"/>
-        <w:ind w:left="10" w:hanging="10"/>
-        <w:jc w:val="center"/>
-        <w:rPr>
-          <w:rFonts w:asciiTheme="majorHAnsi" w:eastAsia="Arial" w:hAnsiTheme="majorHAnsi" w:cstheme="majorHAnsi"/>
-          <w:b/>
-          <w:color w:val="2F5496" w:themeColor="accent1" w:themeShade="BF"/>
-          <w:sz w:val="32"/>
-        </w:rPr>
-      </w:pPr>
-    </w:p>
-    <w:p>
-      <w:pPr>
-        <w:shd w:val="clear" w:color="auto" w:fill="FFFFFF" w:themeFill="background1"/>
-        <w:spacing w:after="0"/>
-        <w:ind w:left="10" w:hanging="10"/>
-        <w:jc w:val="center"/>
-        <w:rPr>
-          <w:rFonts w:asciiTheme="majorHAnsi" w:eastAsia="Arial" w:hAnsiTheme="majorHAnsi" w:cstheme="majorHAnsi"/>
-          <w:b/>
-          <w:color w:val="2F5496" w:themeColor="accent1" w:themeShade="BF"/>
-          <w:sz w:val="32"/>
-        </w:rPr>
-      </w:pPr>
-      <w:r>
-        <w:rPr>
-          <w:rFonts w:asciiTheme="majorHAnsi" w:eastAsia="Arial" w:hAnsiTheme="majorHAnsi" w:cstheme="majorHAnsi"/>
-          <w:b/>
-          <w:color w:val="2F5496" w:themeColor="accent1" w:themeShade="BF"/>
-          <w:sz w:val="32"/>
-        </w:rPr>
-        <w:t>FASES DEL PROYECTO – DE CERO A LANZAMIENT</w:t>
-      </w:r>
-      <w:r>
-        <w:rPr>
-          <w:rFonts w:asciiTheme="majorHAnsi" w:eastAsia="Arial" w:hAnsiTheme="majorHAnsi" w:cstheme="majorHAnsi"/>
-          <w:b/>
-          <w:color w:val="2F5496" w:themeColor="accent1" w:themeShade="BF"/>
-          <w:sz w:val="32"/>
-        </w:rPr>
-        <w:t>O</w:t>
-      </w:r>
     </w:p>
     <w:p>
       <w:pPr>
@@ -1146,26 +1220,7 @@
           <w:color w:val="385623" w:themeColor="accent6" w:themeShade="80"/>
           <w:sz w:val="32"/>
         </w:rPr>
-        <w:lastRenderedPageBreak/>
-        <w:t xml:space="preserve">FASES DEL </w:t>
-      </w:r>
-      <w:r>
-        <w:rPr>
-          <w:rFonts w:asciiTheme="majorHAnsi" w:eastAsia="Arial" w:hAnsiTheme="majorHAnsi" w:cstheme="majorHAnsi"/>
-          <w:b/>
-          <w:color w:val="385623" w:themeColor="accent6" w:themeShade="80"/>
-          <w:sz w:val="32"/>
-        </w:rPr>
-        <w:t>PROYECTO DE</w:t>
-      </w:r>
-      <w:r>
-        <w:rPr>
-          <w:rFonts w:asciiTheme="majorHAnsi" w:eastAsia="Arial" w:hAnsiTheme="majorHAnsi" w:cstheme="majorHAnsi"/>
-          <w:b/>
-          <w:color w:val="385623" w:themeColor="accent6" w:themeShade="80"/>
-          <w:sz w:val="32"/>
-        </w:rPr>
-        <w:t xml:space="preserve"> CERO A LANZAMIENTO</w:t>
+        <w:t>FASES DEL PROYECTO DE CERO A LANZAMIENTO</w:t>
       </w:r>
     </w:p>
     <w:p>
@@ -1196,9 +1251,7 @@
         <w:tblW w:w="31680" w:type="dxa"/>
         <w:tblInd w:w="-240" w:type="dxa"/>
         <w:tblCellMar>
-          <w:top w:w="0" w:type="dxa"/>
           <w:left w:w="120" w:type="dxa"/>
-          <w:bottom w:w="0" w:type="dxa"/>
           <w:right w:w="115" w:type="dxa"/>
         </w:tblCellMar>
         <w:tblLook w:val="04A0" w:firstRow="1" w:lastRow="0" w:firstColumn="1" w:lastColumn="0" w:noHBand="0" w:noVBand="1"/>
@@ -1227,9 +1280,7 @@
               <w:tblW w:w="1587" w:type="dxa"/>
               <w:tblInd w:w="0" w:type="dxa"/>
               <w:tblCellMar>
-                <w:top w:w="0" w:type="dxa"/>
                 <w:left w:w="115" w:type="dxa"/>
-                <w:bottom w:w="0" w:type="dxa"/>
                 <w:right w:w="115" w:type="dxa"/>
               </w:tblCellMar>
               <w:tblLook w:val="04A0" w:firstRow="1" w:lastRow="0" w:firstColumn="1" w:lastColumn="0" w:noHBand="0" w:noVBand="1"/>
@@ -1267,6 +1318,7 @@
                       <w:b/>
                       <w:color w:val="FFFFFF"/>
                     </w:rPr>
+                    <w:lastRenderedPageBreak/>
                     <w:t>FASE 1</w:t>
                   </w:r>
                 </w:p>
@@ -1383,9 +1435,7 @@
               <w:tblW w:w="1587" w:type="dxa"/>
               <w:tblInd w:w="0" w:type="dxa"/>
               <w:tblCellMar>
-                <w:top w:w="0" w:type="dxa"/>
                 <w:left w:w="115" w:type="dxa"/>
-                <w:bottom w:w="0" w:type="dxa"/>
                 <w:right w:w="115" w:type="dxa"/>
               </w:tblCellMar>
               <w:tblLook w:val="04A0" w:firstRow="1" w:lastRow="0" w:firstColumn="1" w:lastColumn="0" w:noHBand="0" w:noVBand="1"/>
@@ -1539,9 +1589,7 @@
               <w:tblW w:w="1587" w:type="dxa"/>
               <w:tblInd w:w="0" w:type="dxa"/>
               <w:tblCellMar>
-                <w:top w:w="0" w:type="dxa"/>
                 <w:left w:w="115" w:type="dxa"/>
-                <w:bottom w:w="0" w:type="dxa"/>
                 <w:right w:w="115" w:type="dxa"/>
               </w:tblCellMar>
               <w:tblLook w:val="04A0" w:firstRow="1" w:lastRow="0" w:firstColumn="1" w:lastColumn="0" w:noHBand="0" w:noVBand="1"/>
@@ -1705,9 +1753,7 @@
               <w:tblW w:w="1587" w:type="dxa"/>
               <w:tblInd w:w="0" w:type="dxa"/>
               <w:tblCellMar>
-                <w:top w:w="0" w:type="dxa"/>
                 <w:left w:w="115" w:type="dxa"/>
-                <w:bottom w:w="0" w:type="dxa"/>
                 <w:right w:w="115" w:type="dxa"/>
               </w:tblCellMar>
               <w:tblLook w:val="04A0" w:firstRow="1" w:lastRow="0" w:firstColumn="1" w:lastColumn="0" w:noHBand="0" w:noVBand="1"/>
@@ -1861,9 +1907,7 @@
               <w:tblW w:w="1587" w:type="dxa"/>
               <w:tblInd w:w="0" w:type="dxa"/>
               <w:tblCellMar>
-                <w:top w:w="0" w:type="dxa"/>
                 <w:left w:w="115" w:type="dxa"/>
-                <w:bottom w:w="0" w:type="dxa"/>
                 <w:right w:w="115" w:type="dxa"/>
               </w:tblCellMar>
               <w:tblLook w:val="04A0" w:firstRow="1" w:lastRow="0" w:firstColumn="1" w:lastColumn="0" w:noHBand="0" w:noVBand="1"/>
@@ -2017,9 +2061,7 @@
               <w:tblW w:w="1587" w:type="dxa"/>
               <w:tblInd w:w="0" w:type="dxa"/>
               <w:tblCellMar>
-                <w:top w:w="0" w:type="dxa"/>
                 <w:left w:w="115" w:type="dxa"/>
-                <w:bottom w:w="0" w:type="dxa"/>
                 <w:right w:w="115" w:type="dxa"/>
               </w:tblCellMar>
               <w:tblLook w:val="04A0" w:firstRow="1" w:lastRow="0" w:firstColumn="1" w:lastColumn="0" w:noHBand="0" w:noVBand="1"/>
@@ -2173,9 +2215,7 @@
               <w:tblW w:w="1587" w:type="dxa"/>
               <w:tblInd w:w="0" w:type="dxa"/>
               <w:tblCellMar>
-                <w:top w:w="0" w:type="dxa"/>
                 <w:left w:w="115" w:type="dxa"/>
-                <w:bottom w:w="0" w:type="dxa"/>
                 <w:right w:w="115" w:type="dxa"/>
               </w:tblCellMar>
               <w:tblLook w:val="04A0" w:firstRow="1" w:lastRow="0" w:firstColumn="1" w:lastColumn="0" w:noHBand="0" w:noVBand="1"/>
@@ -2422,6 +2462,42 @@
         <w:spacing w:after="0"/>
         <w:ind w:left="239" w:hanging="10"/>
         <w:rPr>
+          <w:rFonts w:asciiTheme="majorHAnsi" w:eastAsia="Arial" w:hAnsiTheme="majorHAnsi" w:cstheme="majorHAnsi"/>
+          <w:b/>
+          <w:color w:val="FFFFFF"/>
+          <w:sz w:val="32"/>
+        </w:rPr>
+      </w:pPr>
+    </w:p>
+    <w:p>
+      <w:pPr>
+        <w:spacing w:after="0"/>
+        <w:ind w:left="239" w:hanging="10"/>
+        <w:rPr>
+          <w:rFonts w:asciiTheme="majorHAnsi" w:eastAsia="Arial" w:hAnsiTheme="majorHAnsi" w:cstheme="majorHAnsi"/>
+          <w:b/>
+          <w:color w:val="FFFFFF"/>
+          <w:sz w:val="32"/>
+        </w:rPr>
+      </w:pPr>
+    </w:p>
+    <w:p>
+      <w:pPr>
+        <w:spacing w:after="0"/>
+        <w:ind w:left="239" w:hanging="10"/>
+        <w:rPr>
+          <w:rFonts w:asciiTheme="majorHAnsi" w:eastAsia="Arial" w:hAnsiTheme="majorHAnsi" w:cstheme="majorHAnsi"/>
+          <w:b/>
+          <w:color w:val="FFFFFF"/>
+          <w:sz w:val="32"/>
+        </w:rPr>
+      </w:pPr>
+    </w:p>
+    <w:p>
+      <w:pPr>
+        <w:spacing w:after="0"/>
+        <w:ind w:left="239" w:hanging="10"/>
+        <w:rPr>
           <w:rFonts w:asciiTheme="majorHAnsi" w:hAnsiTheme="majorHAnsi" w:cstheme="majorHAnsi"/>
         </w:rPr>
       </w:pPr>
@@ -2441,9 +2517,7 @@
         <w:tblW w:w="9638" w:type="dxa"/>
         <w:tblInd w:w="-240" w:type="dxa"/>
         <w:tblCellMar>
-          <w:top w:w="0" w:type="dxa"/>
           <w:left w:w="188" w:type="dxa"/>
-          <w:bottom w:w="0" w:type="dxa"/>
           <w:right w:w="115" w:type="dxa"/>
         </w:tblCellMar>
         <w:tblLook w:val="04A0" w:firstRow="1" w:lastRow="0" w:firstColumn="1" w:lastColumn="0" w:noHBand="0" w:noVBand="1"/>
@@ -3326,15 +3400,7 @@
                 <w:color w:val="333333"/>
                 <w:sz w:val="20"/>
               </w:rPr>
-              <w:t xml:space="preserve"> o papel. Definir paleta de colores (tonos naturales: verdes, ocres, beige), tipografías y estilo fotográfico. Presentar al equipo para aprobació</w:t>
-            </w:r>
-            <w:r>
-              <w:rPr>
-                <w:rFonts w:asciiTheme="majorHAnsi" w:eastAsia="Arial" w:hAnsiTheme="majorHAnsi" w:cstheme="majorHAnsi"/>
-                <w:color w:val="333333"/>
-                <w:sz w:val="20"/>
-              </w:rPr>
-              <w:t>n.</w:t>
+              <w:t xml:space="preserve"> o papel. Definir paleta de colores (tonos naturales: verdes, ocres, beige), tipografías y estilo fotográfico. Presentar al equipo para aprobación.</w:t>
             </w:r>
           </w:p>
         </w:tc>
@@ -3662,15 +3728,7 @@
                 <w:color w:val="333333"/>
                 <w:sz w:val="20"/>
               </w:rPr>
-              <w:t>Crear: página 'La Casa' (descripción, características, capacidad), página 'El Entorno' (qué hacer, rutas, naturaleza), página 'Tarifas' (precios por temporada), página 'Contacto' con mapa de Go</w:t>
-            </w:r>
-            <w:r>
-              <w:rPr>
-                <w:rFonts w:asciiTheme="majorHAnsi" w:eastAsia="Arial" w:hAnsiTheme="majorHAnsi" w:cstheme="majorHAnsi"/>
-                <w:color w:val="333333"/>
-                <w:sz w:val="20"/>
-              </w:rPr>
-              <w:t xml:space="preserve">ogle </w:t>
+              <w:t xml:space="preserve">Crear: página 'La Casa' (descripción, características, capacidad), página 'El Entorno' (qué hacer, rutas, naturaleza), página 'Tarifas' (precios por temporada), página 'Contacto' con mapa de Google </w:t>
             </w:r>
             <w:proofErr w:type="spellStart"/>
             <w:r>
@@ -3923,9 +3981,7 @@
         <w:tblW w:w="9638" w:type="dxa"/>
         <w:tblInd w:w="-240" w:type="dxa"/>
         <w:tblCellMar>
-          <w:top w:w="0" w:type="dxa"/>
           <w:left w:w="188" w:type="dxa"/>
-          <w:bottom w:w="0" w:type="dxa"/>
           <w:right w:w="160" w:type="dxa"/>
         </w:tblCellMar>
         <w:tblLook w:val="04A0" w:firstRow="1" w:lastRow="0" w:firstColumn="1" w:lastColumn="0" w:noHBand="0" w:noVBand="1"/>
@@ -5174,15 +5230,7 @@
                 <w:color w:val="333333"/>
                 <w:sz w:val="20"/>
               </w:rPr>
-              <w:t xml:space="preserve"> Business para aparecer en búsquedas locales. ¡La web e</w:t>
-            </w:r>
-            <w:r>
-              <w:rPr>
-                <w:rFonts w:asciiTheme="majorHAnsi" w:eastAsia="Arial" w:hAnsiTheme="majorHAnsi" w:cstheme="majorHAnsi"/>
-                <w:color w:val="333333"/>
-                <w:sz w:val="20"/>
-              </w:rPr>
-              <w:t>stá LIVE!</w:t>
+              <w:t xml:space="preserve"> Business para aparecer en búsquedas locales. ¡La web está LIVE!</w:t>
             </w:r>
           </w:p>
         </w:tc>
@@ -7032,9 +7080,7 @@
         <w:tblW w:w="9638" w:type="dxa"/>
         <w:tblInd w:w="-240" w:type="dxa"/>
         <w:tblCellMar>
-          <w:top w:w="0" w:type="dxa"/>
           <w:left w:w="80" w:type="dxa"/>
-          <w:bottom w:w="0" w:type="dxa"/>
           <w:right w:w="80" w:type="dxa"/>
         </w:tblCellMar>
         <w:tblLook w:val="04A0" w:firstRow="1" w:lastRow="0" w:firstColumn="1" w:lastColumn="0" w:noHBand="0" w:noVBand="1"/>
@@ -8650,9 +8696,6 @@
         <w:tblW w:w="9638" w:type="dxa"/>
         <w:tblInd w:w="-240" w:type="dxa"/>
         <w:tblCellMar>
-          <w:top w:w="0" w:type="dxa"/>
-          <w:left w:w="0" w:type="dxa"/>
-          <w:bottom w:w="0" w:type="dxa"/>
           <w:right w:w="10" w:type="dxa"/>
         </w:tblCellMar>
         <w:tblLook w:val="04A0" w:firstRow="1" w:lastRow="0" w:firstColumn="1" w:lastColumn="0" w:noHBand="0" w:noVBand="1"/>
@@ -10397,9 +10440,6 @@
         <w:tblW w:w="9638" w:type="dxa"/>
         <w:tblInd w:w="-240" w:type="dxa"/>
         <w:tblCellMar>
-          <w:top w:w="0" w:type="dxa"/>
-          <w:left w:w="0" w:type="dxa"/>
-          <w:bottom w:w="0" w:type="dxa"/>
           <w:right w:w="115" w:type="dxa"/>
         </w:tblCellMar>
         <w:tblLook w:val="04A0" w:firstRow="1" w:lastRow="0" w:firstColumn="1" w:lastColumn="0" w:noHBand="0" w:noVBand="1"/>
@@ -11957,9 +11997,7 @@
         <w:tblW w:w="9638" w:type="dxa"/>
         <w:tblInd w:w="-240" w:type="dxa"/>
         <w:tblCellMar>
-          <w:top w:w="0" w:type="dxa"/>
           <w:left w:w="480" w:type="dxa"/>
-          <w:bottom w:w="0" w:type="dxa"/>
           <w:right w:w="120" w:type="dxa"/>
         </w:tblCellMar>
         <w:tblLook w:val="04A0" w:firstRow="1" w:lastRow="0" w:firstColumn="1" w:lastColumn="0" w:noHBand="0" w:noVBand="1"/>
@@ -12649,13 +12687,14 @@
           <w:rFonts w:asciiTheme="majorHAnsi" w:hAnsiTheme="majorHAnsi" w:cstheme="majorHAnsi"/>
         </w:rPr>
         <w:sectPr>
-          <w:headerReference w:type="even" r:id="rId8"/>
-          <w:headerReference w:type="default" r:id="rId9"/>
-          <w:footerReference w:type="even" r:id="rId10"/>
-          <w:footerReference w:type="default" r:id="rId11"/>
-          <w:headerReference w:type="first" r:id="rId12"/>
+          <w:headerReference w:type="even" r:id="rId10"/>
+          <w:headerReference w:type="default" r:id="rId11"/>
+          <w:footerReference w:type="even" r:id="rId12"/>
+          <w:footerReference w:type="default" r:id="rId13"/>
+          <w:headerReference w:type="first" r:id="rId14"/>
+          <w:footerReference w:type="first" r:id="rId15"/>
           <w:pgSz w:w="11906" w:h="16838"/>
-          <w:pgMar w:top="1440" w:right="1434" w:bottom="1406" w:left="1374" w:header="0" w:footer="392" w:gutter="0"/>
+          <w:pgMar w:top="1440" w:right="1434" w:bottom="1406" w:left="1374" w:header="0" w:footer="0" w:gutter="0"/>
           <w:pgNumType w:start="0"/>
           <w:cols w:space="720"/>
           <w:titlePg/>
@@ -12681,6 +12720,7 @@
       <w:r>
         <w:rPr>
           <w:rFonts w:asciiTheme="majorHAnsi" w:hAnsiTheme="majorHAnsi" w:cstheme="majorHAnsi"/>
+          <w:noProof/>
         </w:rPr>
         <w:lastRenderedPageBreak/>
         <w:drawing>
@@ -12707,7 +12747,7 @@
                     <pic:cNvPicPr/>
                   </pic:nvPicPr>
                   <pic:blipFill>
-                    <a:blip r:embed="rId13">
+                    <a:blip r:embed="rId16">
                       <a:extLst>
                         <a:ext uri="{28A0092B-C50C-407E-A947-70E740481C1C}">
                           <a14:useLocalDpi xmlns:a14="http://schemas.microsoft.com/office/drawing/2010/main" val="0"/>
@@ -12980,6 +13020,7 @@
       <w:r>
         <w:rPr>
           <w:rFonts w:asciiTheme="majorHAnsi" w:hAnsiTheme="majorHAnsi" w:cstheme="majorHAnsi"/>
+          <w:noProof/>
         </w:rPr>
         <w:drawing>
           <wp:inline distT="0" distB="0" distL="0" distR="0" wp14:anchorId="151C1E62" wp14:editId="1A2E985E">
@@ -12997,7 +13038,7 @@
                     <pic:cNvPicPr/>
                   </pic:nvPicPr>
                   <pic:blipFill>
-                    <a:blip r:embed="rId14"/>
+                    <a:blip r:embed="rId17"/>
                     <a:stretch>
                       <a:fillRect/>
                     </a:stretch>
@@ -13034,6 +13075,7 @@
       <w:r>
         <w:rPr>
           <w:rFonts w:asciiTheme="majorHAnsi" w:hAnsiTheme="majorHAnsi" w:cstheme="majorHAnsi"/>
+          <w:noProof/>
         </w:rPr>
         <w:drawing>
           <wp:anchor distT="0" distB="0" distL="114300" distR="114300" simplePos="0" relativeHeight="251663360" behindDoc="0" locked="0" layoutInCell="1" allowOverlap="1" wp14:anchorId="0D3F09FC" wp14:editId="4F6E65C1">
@@ -13059,7 +13101,7 @@
                     <pic:cNvPicPr/>
                   </pic:nvPicPr>
                   <pic:blipFill>
-                    <a:blip r:embed="rId15">
+                    <a:blip r:embed="rId18">
                       <a:extLst>
                         <a:ext uri="{28A0092B-C50C-407E-A947-70E740481C1C}">
                           <a14:useLocalDpi xmlns:a14="http://schemas.microsoft.com/office/drawing/2010/main" val="0"/>
@@ -13117,6 +13159,7 @@
       <w:r>
         <w:rPr>
           <w:rFonts w:asciiTheme="majorHAnsi" w:hAnsiTheme="majorHAnsi" w:cstheme="majorHAnsi"/>
+          <w:noProof/>
         </w:rPr>
         <w:drawing>
           <wp:inline distT="0" distB="0" distL="0" distR="0" wp14:anchorId="30731F85" wp14:editId="43762E97">
@@ -13134,7 +13177,7 @@
                     <pic:cNvPicPr/>
                   </pic:nvPicPr>
                   <pic:blipFill>
-                    <a:blip r:embed="rId16"/>
+                    <a:blip r:embed="rId19"/>
                     <a:stretch>
                       <a:fillRect/>
                     </a:stretch>
@@ -13195,7 +13238,7 @@
                     </pic:cNvPicPr>
                   </pic:nvPicPr>
                   <pic:blipFill>
-                    <a:blip r:embed="rId17" cstate="print">
+                    <a:blip r:embed="rId20" cstate="print">
                       <a:extLst>
                         <a:ext uri="{28A0092B-C50C-407E-A947-70E740481C1C}">
                           <a14:useLocalDpi xmlns:a14="http://schemas.microsoft.com/office/drawing/2010/main" val="0"/>
@@ -13234,12 +13277,12 @@
       </w:r>
     </w:p>
     <w:sectPr>
-      <w:headerReference w:type="even" r:id="rId18"/>
-      <w:headerReference w:type="default" r:id="rId19"/>
-      <w:footerReference w:type="even" r:id="rId20"/>
-      <w:footerReference w:type="default" r:id="rId21"/>
-      <w:headerReference w:type="first" r:id="rId22"/>
-      <w:footerReference w:type="first" r:id="rId23"/>
+      <w:headerReference w:type="even" r:id="rId21"/>
+      <w:headerReference w:type="default" r:id="rId22"/>
+      <w:footerReference w:type="even" r:id="rId23"/>
+      <w:footerReference w:type="default" r:id="rId24"/>
+      <w:headerReference w:type="first" r:id="rId25"/>
+      <w:footerReference w:type="first" r:id="rId26"/>
       <w:pgSz w:w="11906" w:h="16838"/>
       <w:pgMar w:top="1440" w:right="1440" w:bottom="1440" w:left="1440" w:header="0" w:footer="720" w:gutter="0"/>
       <w:cols w:space="720"/>
@@ -13283,6 +13326,7 @@
     <w:r>
       <w:rPr>
         <w:rFonts w:asciiTheme="majorHAnsi" w:hAnsiTheme="majorHAnsi" w:cstheme="majorHAnsi"/>
+        <w:noProof/>
       </w:rPr>
       <w:drawing>
         <wp:anchor distT="0" distB="0" distL="114300" distR="114300" simplePos="0" relativeHeight="251669504" behindDoc="0" locked="0" layoutInCell="1" allowOverlap="1" wp14:anchorId="31FB6370" wp14:editId="6CB60CD3">
@@ -13296,7 +13340,7 @@
           <wp:extent cx="793519" cy="169712"/>
           <wp:effectExtent l="0" t="0" r="6985" b="1905"/>
           <wp:wrapNone/>
-          <wp:docPr id="13" name="Imagen 13"/>
+          <wp:docPr id="57" name="Imagen 57"/>
           <wp:cNvGraphicFramePr>
             <a:graphicFrameLocks xmlns:a="http://schemas.openxmlformats.org/drawingml/2006/main" noChangeAspect="1"/>
           </wp:cNvGraphicFramePr>
@@ -13556,6 +13600,7 @@
     <w:r>
       <w:rPr>
         <w:rFonts w:asciiTheme="majorHAnsi" w:hAnsiTheme="majorHAnsi" w:cstheme="majorHAnsi"/>
+        <w:noProof/>
       </w:rPr>
       <w:drawing>
         <wp:anchor distT="0" distB="0" distL="114300" distR="114300" simplePos="0" relativeHeight="251667456" behindDoc="0" locked="0" layoutInCell="1" allowOverlap="1" wp14:anchorId="191D6DE3" wp14:editId="0BA5F9F6">
@@ -13569,7 +13614,7 @@
           <wp:extent cx="793519" cy="169712"/>
           <wp:effectExtent l="0" t="0" r="6985" b="1905"/>
           <wp:wrapNone/>
-          <wp:docPr id="12" name="Imagen 12"/>
+          <wp:docPr id="58" name="Imagen 58"/>
           <wp:cNvGraphicFramePr>
             <a:graphicFrameLocks xmlns:a="http://schemas.openxmlformats.org/drawingml/2006/main" noChangeAspect="1"/>
           </wp:cNvGraphicFramePr>
@@ -13823,12 +13868,60 @@
 <w:ftr xmlns:wpc="http://schemas.microsoft.com/office/word/2010/wordprocessingCanvas" xmlns:cx="http://schemas.microsoft.com/office/drawing/2014/chartex" xmlns:cx1="http://schemas.microsoft.com/office/drawing/2015/9/8/chartex" xmlns:cx2="http://schemas.microsoft.com/office/drawing/2015/10/21/chartex" xmlns:cx3="http://schemas.microsoft.com/office/drawing/2016/5/9/chartex" xmlns:cx4="http://schemas.microsoft.com/office/drawing/2016/5/10/chartex" xmlns:cx5="http://schemas.microsoft.com/office/drawing/2016/5/11/chartex" xmlns:cx6="http://schemas.microsoft.com/office/drawing/2016/5/12/chartex" xmlns:cx7="http://schemas.microsoft.com/office/drawing/2016/5/13/chartex" xmlns:cx8="http://schemas.microsoft.com/office/drawing/2016/5/14/chartex" xmlns:mc="http://schemas.openxmlformats.org/markup-compatibility/2006" xmlns:aink="http://schemas.microsoft.com/office/drawing/2016/ink" xmlns:am3d="http://schemas.microsoft.com/office/drawing/2017/model3d" xmlns:o="urn:schemas-microsoft-com:office:office" xmlns:r="http://schemas.openxmlformats.org/officeDocument/2006/relationships" xmlns:m="http://schemas.openxmlformats.org/officeDocument/2006/math" xmlns:v="urn:schemas-microsoft-com:vml" xmlns:wp14="http://schemas.microsoft.com/office/word/2010/wordprocessingDrawing" xmlns:wp="http://schemas.openxmlformats.org/drawingml/2006/wordprocessingDrawing" xmlns:w10="urn:schemas-microsoft-com:office:word" xmlns:w="http://schemas.openxmlformats.org/wordprocessingml/2006/main" xmlns:w14="http://schemas.microsoft.com/office/word/2010/wordml" xmlns:w15="http://schemas.microsoft.com/office/word/2012/wordml" xmlns:w16cex="http://schemas.microsoft.com/office/word/2018/wordml/cex" xmlns:w16cid="http://schemas.microsoft.com/office/word/2016/wordml/cid" xmlns:w16="http://schemas.microsoft.com/office/word/2018/wordml" xmlns:w16sdtdh="http://schemas.microsoft.com/office/word/2020/wordml/sdtdatahash" xmlns:w16se="http://schemas.microsoft.com/office/word/2015/wordml/symex" xmlns:wpg="http://schemas.microsoft.com/office/word/2010/wordprocessingGroup" xmlns:wpi="http://schemas.microsoft.com/office/word/2010/wordprocessingInk" xmlns:wne="http://schemas.microsoft.com/office/word/2006/wordml" xmlns:wps="http://schemas.microsoft.com/office/word/2010/wordprocessingShape" mc:Ignorable="w14 w15 w16se w16cid w16 w16cex w16sdtdh wp14">
   <w:p>
     <w:pPr>
+      <w:shd w:val="clear" w:color="auto" w:fill="2D5A27"/>
+      <w:tabs>
+        <w:tab w:val="left" w:pos="4699"/>
+        <w:tab w:val="center" w:pos="8306"/>
+      </w:tabs>
+      <w:spacing w:after="0"/>
+      <w:ind w:left="-1374" w:right="-1392"/>
+      <w:rPr>
+        <w:rFonts w:ascii="Arial" w:eastAsia="Arial" w:hAnsi="Arial" w:cs="Arial"/>
+        <w:bCs/>
+        <w:color w:val="FFFFFF"/>
+        <w:sz w:val="18"/>
+      </w:rPr>
+    </w:pPr>
+    <w:r>
+      <w:rPr>
+        <w:rFonts w:ascii="Arial" w:eastAsia="Arial" w:hAnsi="Arial" w:cs="Arial"/>
+        <w:bCs/>
+        <w:color w:val="FFFFFF"/>
+        <w:sz w:val="18"/>
+      </w:rPr>
+      <w:t xml:space="preserve">   </w:t>
+    </w:r>
+  </w:p>
+  <w:p>
+    <w:pPr>
+      <w:shd w:val="clear" w:color="auto" w:fill="2D5A27"/>
+      <w:tabs>
+        <w:tab w:val="left" w:pos="4699"/>
+        <w:tab w:val="center" w:pos="8306"/>
+      </w:tabs>
+      <w:spacing w:after="0"/>
+      <w:ind w:left="-1374" w:right="-1392"/>
+    </w:pPr>
+  </w:p>
+  <w:p>
+    <w:pPr>
+      <w:pStyle w:val="Piedepgina"/>
+    </w:pPr>
+  </w:p>
+</w:ftr>
+</file>
+
+<file path=word/footer4.xml><?xml version="1.0" encoding="utf-8"?>
+<w:ftr xmlns:wpc="http://schemas.microsoft.com/office/word/2010/wordprocessingCanvas" xmlns:cx="http://schemas.microsoft.com/office/drawing/2014/chartex" xmlns:cx1="http://schemas.microsoft.com/office/drawing/2015/9/8/chartex" xmlns:cx2="http://schemas.microsoft.com/office/drawing/2015/10/21/chartex" xmlns:cx3="http://schemas.microsoft.com/office/drawing/2016/5/9/chartex" xmlns:cx4="http://schemas.microsoft.com/office/drawing/2016/5/10/chartex" xmlns:cx5="http://schemas.microsoft.com/office/drawing/2016/5/11/chartex" xmlns:cx6="http://schemas.microsoft.com/office/drawing/2016/5/12/chartex" xmlns:cx7="http://schemas.microsoft.com/office/drawing/2016/5/13/chartex" xmlns:cx8="http://schemas.microsoft.com/office/drawing/2016/5/14/chartex" xmlns:mc="http://schemas.openxmlformats.org/markup-compatibility/2006" xmlns:aink="http://schemas.microsoft.com/office/drawing/2016/ink" xmlns:am3d="http://schemas.microsoft.com/office/drawing/2017/model3d" xmlns:o="urn:schemas-microsoft-com:office:office" xmlns:r="http://schemas.openxmlformats.org/officeDocument/2006/relationships" xmlns:m="http://schemas.openxmlformats.org/officeDocument/2006/math" xmlns:v="urn:schemas-microsoft-com:vml" xmlns:wp14="http://schemas.microsoft.com/office/word/2010/wordprocessingDrawing" xmlns:wp="http://schemas.openxmlformats.org/drawingml/2006/wordprocessingDrawing" xmlns:w10="urn:schemas-microsoft-com:office:word" xmlns:w="http://schemas.openxmlformats.org/wordprocessingml/2006/main" xmlns:w14="http://schemas.microsoft.com/office/word/2010/wordml" xmlns:w15="http://schemas.microsoft.com/office/word/2012/wordml" xmlns:w16cex="http://schemas.microsoft.com/office/word/2018/wordml/cex" xmlns:w16cid="http://schemas.microsoft.com/office/word/2016/wordml/cid" xmlns:w16="http://schemas.microsoft.com/office/word/2018/wordml" xmlns:w16sdtdh="http://schemas.microsoft.com/office/word/2020/wordml/sdtdatahash" xmlns:w16se="http://schemas.microsoft.com/office/word/2015/wordml/symex" xmlns:wpg="http://schemas.microsoft.com/office/word/2010/wordprocessingGroup" xmlns:wpi="http://schemas.microsoft.com/office/word/2010/wordprocessingInk" xmlns:wne="http://schemas.microsoft.com/office/word/2006/wordml" xmlns:wps="http://schemas.microsoft.com/office/word/2010/wordprocessingShape" mc:Ignorable="w14 w15 w16se w16cid w16 w16cex w16sdtdh wp14">
+  <w:p>
+    <w:pPr>
       <w:spacing w:after="0"/>
       <w:ind w:left="-1440" w:right="10466"/>
     </w:pPr>
     <w:r>
       <w:rPr>
         <w:rFonts w:asciiTheme="majorHAnsi" w:hAnsiTheme="majorHAnsi" w:cstheme="majorHAnsi"/>
+        <w:noProof/>
       </w:rPr>
       <w:drawing>
         <wp:anchor distT="0" distB="0" distL="114300" distR="114300" simplePos="0" relativeHeight="251665408" behindDoc="0" locked="0" layoutInCell="1" allowOverlap="1" wp14:anchorId="462052D7" wp14:editId="3D4D057E">
@@ -14092,7 +14185,7 @@
 </w:ftr>
 </file>
 
-<file path=word/footer4.xml><?xml version="1.0" encoding="utf-8"?>
+<file path=word/footer5.xml><?xml version="1.0" encoding="utf-8"?>
 <w:ftr xmlns:wpc="http://schemas.microsoft.com/office/word/2010/wordprocessingCanvas" xmlns:cx="http://schemas.microsoft.com/office/drawing/2014/chartex" xmlns:cx1="http://schemas.microsoft.com/office/drawing/2015/9/8/chartex" xmlns:cx2="http://schemas.microsoft.com/office/drawing/2015/10/21/chartex" xmlns:cx3="http://schemas.microsoft.com/office/drawing/2016/5/9/chartex" xmlns:cx4="http://schemas.microsoft.com/office/drawing/2016/5/10/chartex" xmlns:cx5="http://schemas.microsoft.com/office/drawing/2016/5/11/chartex" xmlns:cx6="http://schemas.microsoft.com/office/drawing/2016/5/12/chartex" xmlns:cx7="http://schemas.microsoft.com/office/drawing/2016/5/13/chartex" xmlns:cx8="http://schemas.microsoft.com/office/drawing/2016/5/14/chartex" xmlns:mc="http://schemas.openxmlformats.org/markup-compatibility/2006" xmlns:aink="http://schemas.microsoft.com/office/drawing/2016/ink" xmlns:am3d="http://schemas.microsoft.com/office/drawing/2017/model3d" xmlns:o="urn:schemas-microsoft-com:office:office" xmlns:r="http://schemas.openxmlformats.org/officeDocument/2006/relationships" xmlns:m="http://schemas.openxmlformats.org/officeDocument/2006/math" xmlns:v="urn:schemas-microsoft-com:vml" xmlns:wp14="http://schemas.microsoft.com/office/word/2010/wordprocessingDrawing" xmlns:wp="http://schemas.openxmlformats.org/drawingml/2006/wordprocessingDrawing" xmlns:w10="urn:schemas-microsoft-com:office:word" xmlns:w="http://schemas.openxmlformats.org/wordprocessingml/2006/main" xmlns:w14="http://schemas.microsoft.com/office/word/2010/wordml" xmlns:w15="http://schemas.microsoft.com/office/word/2012/wordml" xmlns:w16cex="http://schemas.microsoft.com/office/word/2018/wordml/cex" xmlns:w16cid="http://schemas.microsoft.com/office/word/2016/wordml/cid" xmlns:w16="http://schemas.microsoft.com/office/word/2018/wordml" xmlns:w16sdtdh="http://schemas.microsoft.com/office/word/2020/wordml/sdtdatahash" xmlns:w16se="http://schemas.microsoft.com/office/word/2015/wordml/symex" xmlns:wpg="http://schemas.microsoft.com/office/word/2010/wordprocessingGroup" xmlns:wpi="http://schemas.microsoft.com/office/word/2010/wordprocessingInk" xmlns:wne="http://schemas.microsoft.com/office/word/2006/wordml" xmlns:wps="http://schemas.microsoft.com/office/word/2010/wordprocessingShape" mc:Ignorable="w14 w15 w16se w16cid w16 w16cex w16sdtdh wp14">
   <w:tbl>
     <w:tblPr>
@@ -14102,7 +14195,6 @@
       <w:tblW w:w="11906" w:type="dxa"/>
       <w:tblInd w:w="0" w:type="dxa"/>
       <w:tblCellMar>
-        <w:top w:w="0" w:type="dxa"/>
         <w:left w:w="115" w:type="dxa"/>
         <w:bottom w:w="194" w:type="dxa"/>
         <w:right w:w="115" w:type="dxa"/>
@@ -14222,7 +14314,7 @@
 </w:ftr>
 </file>
 
-<file path=word/footer5.xml><?xml version="1.0" encoding="utf-8"?>
+<file path=word/footer6.xml><?xml version="1.0" encoding="utf-8"?>
 <w:ftr xmlns:wpc="http://schemas.microsoft.com/office/word/2010/wordprocessingCanvas" xmlns:cx="http://schemas.microsoft.com/office/drawing/2014/chartex" xmlns:cx1="http://schemas.microsoft.com/office/drawing/2015/9/8/chartex" xmlns:cx2="http://schemas.microsoft.com/office/drawing/2015/10/21/chartex" xmlns:cx3="http://schemas.microsoft.com/office/drawing/2016/5/9/chartex" xmlns:cx4="http://schemas.microsoft.com/office/drawing/2016/5/10/chartex" xmlns:cx5="http://schemas.microsoft.com/office/drawing/2016/5/11/chartex" xmlns:cx6="http://schemas.microsoft.com/office/drawing/2016/5/12/chartex" xmlns:cx7="http://schemas.microsoft.com/office/drawing/2016/5/13/chartex" xmlns:cx8="http://schemas.microsoft.com/office/drawing/2016/5/14/chartex" xmlns:mc="http://schemas.openxmlformats.org/markup-compatibility/2006" xmlns:aink="http://schemas.microsoft.com/office/drawing/2016/ink" xmlns:am3d="http://schemas.microsoft.com/office/drawing/2017/model3d" xmlns:o="urn:schemas-microsoft-com:office:office" xmlns:r="http://schemas.openxmlformats.org/officeDocument/2006/relationships" xmlns:m="http://schemas.openxmlformats.org/officeDocument/2006/math" xmlns:v="urn:schemas-microsoft-com:vml" xmlns:wp14="http://schemas.microsoft.com/office/word/2010/wordprocessingDrawing" xmlns:wp="http://schemas.openxmlformats.org/drawingml/2006/wordprocessingDrawing" xmlns:w10="urn:schemas-microsoft-com:office:word" xmlns:w="http://schemas.openxmlformats.org/wordprocessingml/2006/main" xmlns:w14="http://schemas.microsoft.com/office/word/2010/wordml" xmlns:w15="http://schemas.microsoft.com/office/word/2012/wordml" xmlns:w16cex="http://schemas.microsoft.com/office/word/2018/wordml/cex" xmlns:w16cid="http://schemas.microsoft.com/office/word/2016/wordml/cid" xmlns:w16="http://schemas.microsoft.com/office/word/2018/wordml" xmlns:w16sdtdh="http://schemas.microsoft.com/office/word/2020/wordml/sdtdatahash" xmlns:w16se="http://schemas.microsoft.com/office/word/2015/wordml/symex" xmlns:wpg="http://schemas.microsoft.com/office/word/2010/wordprocessingGroup" xmlns:wpi="http://schemas.microsoft.com/office/word/2010/wordprocessingInk" xmlns:wne="http://schemas.microsoft.com/office/word/2006/wordml" xmlns:wps="http://schemas.microsoft.com/office/word/2010/wordprocessingShape" mc:Ignorable="w14 w15 w16se w16cid w16 w16cex w16sdtdh wp14">
   <w:tbl>
     <w:tblPr>
@@ -14232,7 +14324,6 @@
       <w:tblW w:w="11906" w:type="dxa"/>
       <w:tblInd w:w="0" w:type="dxa"/>
       <w:tblCellMar>
-        <w:top w:w="0" w:type="dxa"/>
         <w:left w:w="115" w:type="dxa"/>
         <w:bottom w:w="194" w:type="dxa"/>
         <w:right w:w="115" w:type="dxa"/>
@@ -14692,23 +14783,7 @@
         <w:color w:val="FFFFFF"/>
         <w:sz w:val="16"/>
       </w:rPr>
-      <w:t>Equipo: Sergio</w:t>
-    </w:r>
-    <w:r>
-      <w:rPr>
-        <w:rFonts w:ascii="Arial" w:eastAsia="Arial" w:hAnsi="Arial" w:cs="Arial"/>
-        <w:color w:val="FFFFFF"/>
-        <w:sz w:val="16"/>
-      </w:rPr>
-      <w:t xml:space="preserve"> Daniel</w:t>
-    </w:r>
-    <w:r>
-      <w:rPr>
-        <w:rFonts w:ascii="Arial" w:eastAsia="Arial" w:hAnsi="Arial" w:cs="Arial"/>
-        <w:color w:val="FFFFFF"/>
-        <w:sz w:val="16"/>
-      </w:rPr>
-      <w:t xml:space="preserve"> · Mateo · Juan Carlos</w:t>
+      <w:t>Equipo: Sergio Daniel · Mateo · Juan Carlos</w:t>
     </w:r>
   </w:p>
 </w:hdr>
@@ -14716,6 +14791,44 @@
 
 <file path=word/header3.xml><?xml version="1.0" encoding="utf-8"?>
 <w:hdr xmlns:wpc="http://schemas.microsoft.com/office/word/2010/wordprocessingCanvas" xmlns:cx="http://schemas.microsoft.com/office/drawing/2014/chartex" xmlns:cx1="http://schemas.microsoft.com/office/drawing/2015/9/8/chartex" xmlns:cx2="http://schemas.microsoft.com/office/drawing/2015/10/21/chartex" xmlns:cx3="http://schemas.microsoft.com/office/drawing/2016/5/9/chartex" xmlns:cx4="http://schemas.microsoft.com/office/drawing/2016/5/10/chartex" xmlns:cx5="http://schemas.microsoft.com/office/drawing/2016/5/11/chartex" xmlns:cx6="http://schemas.microsoft.com/office/drawing/2016/5/12/chartex" xmlns:cx7="http://schemas.microsoft.com/office/drawing/2016/5/13/chartex" xmlns:cx8="http://schemas.microsoft.com/office/drawing/2016/5/14/chartex" xmlns:mc="http://schemas.openxmlformats.org/markup-compatibility/2006" xmlns:aink="http://schemas.microsoft.com/office/drawing/2016/ink" xmlns:am3d="http://schemas.microsoft.com/office/drawing/2017/model3d" xmlns:o="urn:schemas-microsoft-com:office:office" xmlns:r="http://schemas.openxmlformats.org/officeDocument/2006/relationships" xmlns:m="http://schemas.openxmlformats.org/officeDocument/2006/math" xmlns:v="urn:schemas-microsoft-com:vml" xmlns:wp14="http://schemas.microsoft.com/office/word/2010/wordprocessingDrawing" xmlns:wp="http://schemas.openxmlformats.org/drawingml/2006/wordprocessingDrawing" xmlns:w10="urn:schemas-microsoft-com:office:word" xmlns:w="http://schemas.openxmlformats.org/wordprocessingml/2006/main" xmlns:w14="http://schemas.microsoft.com/office/word/2010/wordml" xmlns:w15="http://schemas.microsoft.com/office/word/2012/wordml" xmlns:w16cex="http://schemas.microsoft.com/office/word/2018/wordml/cex" xmlns:w16cid="http://schemas.microsoft.com/office/word/2016/wordml/cid" xmlns:w16="http://schemas.microsoft.com/office/word/2018/wordml" xmlns:w16sdtdh="http://schemas.microsoft.com/office/word/2020/wordml/sdtdatahash" xmlns:w16se="http://schemas.microsoft.com/office/word/2015/wordml/symex" xmlns:wpg="http://schemas.microsoft.com/office/word/2010/wordprocessingGroup" xmlns:wpi="http://schemas.microsoft.com/office/word/2010/wordprocessingInk" xmlns:wne="http://schemas.microsoft.com/office/word/2006/wordml" xmlns:wps="http://schemas.microsoft.com/office/word/2010/wordprocessingShape" mc:Ignorable="w14 w15 w16se w16cid w16 w16cex w16sdtdh wp14">
+  <w:p>
+    <w:pPr>
+      <w:shd w:val="clear" w:color="auto" w:fill="2D5A27"/>
+      <w:tabs>
+        <w:tab w:val="left" w:pos="4699"/>
+        <w:tab w:val="center" w:pos="8306"/>
+      </w:tabs>
+      <w:spacing w:after="0"/>
+      <w:ind w:left="-1374" w:right="-1392"/>
+    </w:pPr>
+    <w:r>
+      <w:rPr>
+        <w:rFonts w:ascii="Arial" w:eastAsia="Arial" w:hAnsi="Arial" w:cs="Arial"/>
+        <w:bCs/>
+        <w:color w:val="FFFFFF"/>
+        <w:sz w:val="18"/>
+      </w:rPr>
+      <w:tab/>
+    </w:r>
+    <w:r>
+      <w:rPr>
+        <w:rFonts w:ascii="Arial" w:eastAsia="Arial" w:hAnsi="Arial" w:cs="Arial"/>
+        <w:b/>
+        <w:color w:val="FFFFFF"/>
+        <w:sz w:val="18"/>
+      </w:rPr>
+      <w:t xml:space="preserve">                                       </w:t>
+    </w:r>
+    <w:r>
+      <w:rPr>
+        <w:rFonts w:ascii="Arial" w:eastAsia="Arial" w:hAnsi="Arial" w:cs="Arial"/>
+        <w:b/>
+        <w:color w:val="FFFFFF"/>
+        <w:sz w:val="18"/>
+      </w:rPr>
+      <w:tab/>
+    </w:r>
+  </w:p>
   <w:p>
     <w:pPr>
       <w:spacing w:after="0"/>
@@ -14822,7 +14935,6 @@
       <w:tblW w:w="11906" w:type="dxa"/>
       <w:tblInd w:w="0" w:type="dxa"/>
       <w:tblCellMar>
-        <w:top w:w="0" w:type="dxa"/>
         <w:left w:w="115" w:type="dxa"/>
         <w:bottom w:w="303" w:type="dxa"/>
         <w:right w:w="115" w:type="dxa"/>
@@ -14939,7 +15051,6 @@
       <w:tblW w:w="11906" w:type="dxa"/>
       <w:tblInd w:w="0" w:type="dxa"/>
       <w:tblCellMar>
-        <w:top w:w="0" w:type="dxa"/>
         <w:left w:w="115" w:type="dxa"/>
         <w:bottom w:w="303" w:type="dxa"/>
         <w:right w:w="115" w:type="dxa"/>
@@ -15444,7 +15555,7 @@
   <w:style w:type="paragraph" w:default="1" w:styleId="Normal">
     <w:name w:val="Normal"/>
     <w:qFormat/>
-    <w:rsid w:val="007C6A95"/>
+    <w:rsid w:val="00B90442"/>
     <w:rPr>
       <w:rFonts w:ascii="Calibri" w:eastAsia="Calibri" w:hAnsi="Calibri" w:cs="Calibri"/>
       <w:color w:val="000000"/>
@@ -15634,6 +15745,29 @@
     <w:rPr>
       <w:rFonts w:ascii="Calibri" w:eastAsia="Calibri" w:hAnsi="Calibri" w:cs="Calibri"/>
       <w:color w:val="000000"/>
+    </w:rPr>
+  </w:style>
+  <w:style w:type="character" w:styleId="Hipervnculo">
+    <w:name w:val="Hyperlink"/>
+    <w:basedOn w:val="Fuentedeprrafopredeter"/>
+    <w:uiPriority w:val="99"/>
+    <w:unhideWhenUsed/>
+    <w:rsid w:val="00EB34E4"/>
+    <w:rPr>
+      <w:color w:val="0563C1" w:themeColor="hyperlink"/>
+      <w:u w:val="single"/>
+    </w:rPr>
+  </w:style>
+  <w:style w:type="character" w:styleId="Mencinsinresolver">
+    <w:name w:val="Unresolved Mention"/>
+    <w:basedOn w:val="Fuentedeprrafopredeter"/>
+    <w:uiPriority w:val="99"/>
+    <w:semiHidden/>
+    <w:unhideWhenUsed/>
+    <w:rsid w:val="00EB34E4"/>
+    <w:rPr>
+      <w:color w:val="605E5C"/>
+      <w:shd w:val="clear" w:color="auto" w:fill="E1DFDD"/>
     </w:rPr>
   </w:style>
 </w:styles>

</xml_diff>